<commit_message>
Start documentation of project
</commit_message>
<xml_diff>
--- a/Project/פרויקט סיום שנה בפייתון.docx
+++ b/Project/פרויקט סיום שנה בפייתון.docx
@@ -1,8 +1,14 @@
 
 <file path=word/document.xml><?xml version="1.0" encoding="utf-8"?>
-<w:document xmlns:wpc="http://schemas.microsoft.com/office/word/2010/wordprocessingCanvas" xmlns:cx="http://schemas.microsoft.com/office/drawing/2014/chartex" xmlns:cx1="http://schemas.microsoft.com/office/drawing/2015/9/8/chartex" xmlns:mc="http://schemas.openxmlformats.org/markup-compatibility/2006" xmlns:o="urn:schemas-microsoft-com:office:office" xmlns:r="http://schemas.openxmlformats.org/officeDocument/2006/relationships" xmlns:m="http://schemas.openxmlformats.org/officeDocument/2006/math" xmlns:v="urn:schemas-microsoft-com:vml" xmlns:wp14="http://schemas.microsoft.com/office/word/2010/wordprocessingDrawing" xmlns:wp="http://schemas.openxmlformats.org/drawingml/2006/wordprocessingDrawing" xmlns:w10="urn:schemas-microsoft-com:office:word" xmlns:w="http://schemas.openxmlformats.org/wordprocessingml/2006/main" xmlns:w14="http://schemas.microsoft.com/office/word/2010/wordml" xmlns:w15="http://schemas.microsoft.com/office/word/2012/wordml" xmlns:w16se="http://schemas.microsoft.com/office/word/2015/wordml/symex" xmlns:wpg="http://schemas.microsoft.com/office/word/2010/wordprocessingGroup" xmlns:wpi="http://schemas.microsoft.com/office/word/2010/wordprocessingInk" xmlns:wne="http://schemas.microsoft.com/office/word/2006/wordml" xmlns:wps="http://schemas.microsoft.com/office/word/2010/wordprocessingShape" mc:Ignorable="w14 w15 w16se wp14">
+<w:document xmlns:wpc="http://schemas.microsoft.com/office/word/2010/wordprocessingCanvas" xmlns:cx="http://schemas.microsoft.com/office/drawing/2014/chartex" xmlns:mc="http://schemas.openxmlformats.org/markup-compatibility/2006" xmlns:o="urn:schemas-microsoft-com:office:office" xmlns:r="http://schemas.openxmlformats.org/officeDocument/2006/relationships" xmlns:m="http://schemas.openxmlformats.org/officeDocument/2006/math" xmlns:v="urn:schemas-microsoft-com:vml" xmlns:wp14="http://schemas.microsoft.com/office/word/2010/wordprocessingDrawing" xmlns:wp="http://schemas.openxmlformats.org/drawingml/2006/wordprocessingDrawing" xmlns:w10="urn:schemas-microsoft-com:office:word" xmlns:w="http://schemas.openxmlformats.org/wordprocessingml/2006/main" xmlns:w14="http://schemas.microsoft.com/office/word/2010/wordml" xmlns:w15="http://schemas.microsoft.com/office/word/2012/wordml" xmlns:w16se="http://schemas.microsoft.com/office/word/2015/wordml/symex" xmlns:wpg="http://schemas.microsoft.com/office/word/2010/wordprocessingGroup" xmlns:wpi="http://schemas.microsoft.com/office/word/2010/wordprocessingInk" xmlns:wne="http://schemas.microsoft.com/office/word/2006/wordml" xmlns:wps="http://schemas.microsoft.com/office/word/2010/wordprocessingShape" mc:Ignorable="w14 w15 w16se wp14">
   <w:body>
-    <w:p/>
+    <w:p>
+      <w:pPr>
+        <w:rPr>
+          <w:rFonts w:hint="cs"/>
+        </w:rPr>
+      </w:pPr>
+    </w:p>
     <w:p>
       <w:pPr>
         <w:pStyle w:val="a3"/>
@@ -34,19 +40,8 @@
           <w:szCs w:val="96"/>
           <w:rtl/>
         </w:rPr>
-        <w:t xml:space="preserve">סיום שנה </w:t>
-      </w:r>
-      <w:proofErr w:type="spellStart"/>
-      <w:r>
-        <w:rPr>
-          <w:rFonts w:hint="cs"/>
-          <w:sz w:val="96"/>
-          <w:szCs w:val="96"/>
-          <w:rtl/>
-        </w:rPr>
-        <w:t>בפייתון</w:t>
-      </w:r>
-      <w:proofErr w:type="spellEnd"/>
+        <w:t>סיום שנה בפייתון</w:t>
+      </w:r>
     </w:p>
     <w:p>
       <w:pPr>
@@ -94,7 +89,6 @@
         <w:spacing w:line="360" w:lineRule="auto"/>
         <w:jc w:val="center"/>
         <w:rPr>
-          <w:rFonts w:hint="cs"/>
           <w:sz w:val="36"/>
           <w:szCs w:val="36"/>
           <w:rtl/>
@@ -118,26 +112,14 @@
           <w:szCs w:val="36"/>
           <w:rtl/>
         </w:rPr>
-        <w:t>: דן קצוב-</w:t>
-      </w:r>
-      <w:proofErr w:type="spellStart"/>
-      <w:r>
-        <w:rPr>
-          <w:rFonts w:hint="cs"/>
-          <w:sz w:val="36"/>
-          <w:szCs w:val="36"/>
-          <w:rtl/>
-        </w:rPr>
-        <w:t>פייגין</w:t>
-      </w:r>
-      <w:proofErr w:type="spellEnd"/>
+        <w:t>: דן קצוב-פייגין</w:t>
+      </w:r>
     </w:p>
     <w:p>
       <w:pPr>
         <w:spacing w:line="360" w:lineRule="auto"/>
         <w:jc w:val="center"/>
         <w:rPr>
-          <w:rFonts w:hint="cs"/>
           <w:sz w:val="36"/>
           <w:szCs w:val="36"/>
           <w:rtl/>
@@ -169,7 +151,6 @@
         <w:spacing w:line="360" w:lineRule="auto"/>
         <w:jc w:val="center"/>
         <w:rPr>
-          <w:rFonts w:hint="cs"/>
           <w:sz w:val="36"/>
           <w:szCs w:val="36"/>
           <w:rtl/>
@@ -479,7 +460,6 @@
                             <w:pPr>
                               <w:jc w:val="center"/>
                               <w:rPr>
-                                <w:rFonts w:hint="cs"/>
                                 <w:i/>
                                 <w:iCs/>
                               </w:rPr>
@@ -524,7 +504,6 @@
                       <w:pPr>
                         <w:jc w:val="center"/>
                         <w:rPr>
-                          <w:rFonts w:hint="cs"/>
                           <w:i/>
                           <w:iCs/>
                         </w:rPr>
@@ -592,7 +571,6 @@
                             <w:pPr>
                               <w:jc w:val="center"/>
                               <w:rPr>
-                                <w:rFonts w:hint="cs"/>
                                 <w:i/>
                                 <w:iCs/>
                               </w:rPr>
@@ -604,7 +582,16 @@
                                 <w:iCs/>
                                 <w:rtl/>
                               </w:rPr>
-                              <w:t xml:space="preserve">לוח ארבע בשורה </w:t>
+                              <w:t>משחק</w:t>
+                            </w:r>
+                            <w:r>
+                              <w:rPr>
+                                <w:rFonts w:hint="cs"/>
+                                <w:i/>
+                                <w:iCs/>
+                                <w:rtl/>
+                              </w:rPr>
+                              <w:t xml:space="preserve"> ארבע בשורה </w:t>
                             </w:r>
                             <w:r>
                               <w:rPr>
@@ -642,7 +629,6 @@
                       <w:pPr>
                         <w:jc w:val="center"/>
                         <w:rPr>
-                          <w:rFonts w:hint="cs"/>
                           <w:i/>
                           <w:iCs/>
                         </w:rPr>
@@ -654,7 +640,16 @@
                           <w:iCs/>
                           <w:rtl/>
                         </w:rPr>
-                        <w:t xml:space="preserve">לוח ארבע בשורה </w:t>
+                        <w:t>משחק</w:t>
+                      </w:r>
+                      <w:r>
+                        <w:rPr>
+                          <w:rFonts w:hint="cs"/>
+                          <w:i/>
+                          <w:iCs/>
+                          <w:rtl/>
+                        </w:rPr>
+                        <w:t xml:space="preserve"> ארבע בשורה </w:t>
                       </w:r>
                       <w:r>
                         <w:rPr>
@@ -819,7 +814,6 @@
       <w:pPr>
         <w:pStyle w:val="1"/>
         <w:rPr>
-          <w:rFonts w:hint="cs"/>
           <w:rtl/>
         </w:rPr>
       </w:pPr>
@@ -833,20 +827,950 @@
     </w:p>
     <w:p>
       <w:pPr>
-        <w:rPr>
-          <w:rFonts w:hint="cs"/>
-          <w:rtl/>
-        </w:rPr>
-      </w:pPr>
-      <w:r>
-        <w:rPr>
-          <w:rFonts w:hint="cs"/>
-          <w:rtl/>
-        </w:rPr>
-        <w:t xml:space="preserve">לוח המשחק מיוצג בתור רשימה של רשימות השמורה במשתנה בשם </w:t>
+        <w:pStyle w:val="2"/>
+        <w:rPr>
+          <w:rtl/>
+        </w:rPr>
+      </w:pPr>
+      <w:r>
+        <w:rPr>
+          <w:rFonts w:hint="cs"/>
+          <w:rtl/>
+        </w:rPr>
+        <w:t>תקציר מהלך המשחק</w:t>
+      </w:r>
+    </w:p>
+    <w:p>
+      <w:pPr>
+        <w:rPr>
+          <w:rtl/>
+        </w:rPr>
+      </w:pPr>
+      <w:r>
+        <w:rPr>
+          <w:rFonts w:hint="cs"/>
+          <w:rtl/>
+        </w:rPr>
+        <w:t xml:space="preserve">המשחק משוחק בין שני שחקנים. למען הפשטות, אחד מהשחקנים מיוצג באמצעות האות </w:t>
+      </w:r>
+      <w:r>
+        <w:rPr>
+          <w:rFonts w:hint="cs"/>
+        </w:rPr>
+        <w:t>X</w:t>
+      </w:r>
+      <w:r>
+        <w:rPr>
+          <w:rFonts w:hint="cs"/>
+          <w:rtl/>
+        </w:rPr>
+        <w:t xml:space="preserve"> והשני מיוצג באמצעות האות </w:t>
+      </w:r>
+      <w:r>
+        <w:rPr>
+          <w:rFonts w:hint="cs"/>
+        </w:rPr>
+        <w:t>Y</w:t>
+      </w:r>
+      <w:r>
+        <w:rPr>
+          <w:rFonts w:hint="cs"/>
+          <w:rtl/>
+        </w:rPr>
+        <w:t xml:space="preserve"> ולא בשני צבעים שונים. </w:t>
+      </w:r>
+      <w:r>
+        <w:rPr>
+          <w:rFonts w:hint="cs"/>
+          <w:rtl/>
+        </w:rPr>
+        <w:t xml:space="preserve">בין כל תור מודפס מצבו הנוכחי של הלוח. </w:t>
+      </w:r>
+      <w:r>
+        <w:rPr>
+          <w:rFonts w:hint="cs"/>
+          <w:rtl/>
+        </w:rPr>
+        <w:t xml:space="preserve">כל שחקן בתורו מכניס מספר של טור אליו הוא רוצה להכניס את האסימון שלו. אם השחקן מכניס מספר של טור שלא קיים בלוח או שהטור שהוכנס מספרו כבר </w:t>
+      </w:r>
+      <w:r>
+        <w:rPr>
+          <w:rFonts w:hint="cs"/>
+          <w:rtl/>
+        </w:rPr>
+        <w:t>הת</w:t>
+      </w:r>
+      <w:r>
+        <w:rPr>
+          <w:rFonts w:hint="cs"/>
+          <w:rtl/>
+        </w:rPr>
+        <w:t xml:space="preserve">מלא, השחקן </w:t>
+      </w:r>
+      <w:r>
+        <w:rPr>
+          <w:rFonts w:hint="cs"/>
+          <w:rtl/>
+        </w:rPr>
+        <w:t>י</w:t>
+      </w:r>
+      <w:r>
+        <w:rPr>
+          <w:rFonts w:hint="cs"/>
+          <w:rtl/>
+        </w:rPr>
+        <w:t xml:space="preserve">תבקש להכניס מספר של טור כל עוד </w:t>
+      </w:r>
+      <w:r>
+        <w:rPr>
+          <w:rFonts w:hint="cs"/>
+          <w:rtl/>
+        </w:rPr>
+        <w:t>הוא לא יכ</w:t>
+      </w:r>
+      <w:r>
+        <w:rPr>
+          <w:rFonts w:hint="cs"/>
+          <w:rtl/>
+        </w:rPr>
+        <w:t>ניס מספר תקין. אם השחקן ניצח במשחק</w:t>
+      </w:r>
+      <w:r>
+        <w:rPr>
+          <w:rFonts w:hint="cs"/>
+          <w:rtl/>
+        </w:rPr>
+        <w:t>, תודפס הודעה מתאימה. אם הלוח התמלא לפני שהוכרז מנצח (ואי אפשר להכניס עוד אסימונים), תוצאת המשחק תהיה תיקו ותודפס הודעה מתאימה.</w:t>
+      </w:r>
+    </w:p>
+    <w:p>
+      <w:pPr>
+        <w:rPr>
+          <w:rtl/>
+        </w:rPr>
+      </w:pPr>
+    </w:p>
+    <w:p>
+      <w:pPr>
+        <w:pStyle w:val="2"/>
+        <w:rPr>
+          <w:rtl/>
+        </w:rPr>
+      </w:pPr>
+      <w:r>
+        <w:rPr>
+          <w:rFonts w:hint="cs"/>
+          <w:rtl/>
+        </w:rPr>
+        <w:t>קבצי ומחלקות הפרויקט</w:t>
+      </w:r>
+    </w:p>
+    <w:p>
+      <w:pPr>
+        <w:rPr>
+          <w:rtl/>
+        </w:rPr>
+      </w:pPr>
+      <w:r>
+        <w:rPr>
+          <w:rFonts w:hint="cs"/>
+          <w:rtl/>
+        </w:rPr>
+        <w:t xml:space="preserve">פרויקט המשחק מורכב משני קבצים. קובץ אחד בשם </w:t>
+      </w:r>
+      <w:r>
+        <w:rPr>
+          <w:rStyle w:val="Code0"/>
+        </w:rPr>
+        <w:t>board</w:t>
+      </w:r>
+      <w:r>
+        <w:rPr>
+          <w:rFonts w:hint="cs"/>
+          <w:rtl/>
+        </w:rPr>
+        <w:t xml:space="preserve"> וקובץ שני בשם </w:t>
+      </w:r>
+      <w:r>
+        <w:rPr>
+          <w:rStyle w:val="Code0"/>
+        </w:rPr>
+        <w:t>game</w:t>
+      </w:r>
+      <w:r>
+        <w:rPr>
+          <w:rFonts w:hint="cs"/>
+          <w:rtl/>
+        </w:rPr>
+        <w:t>. קובץ ה-</w:t>
+      </w:r>
+      <w:r>
+        <w:rPr>
+          <w:rStyle w:val="Code0"/>
+        </w:rPr>
+        <w:t>board</w:t>
+      </w:r>
+      <w:r>
+        <w:rPr>
+          <w:rFonts w:hint="cs"/>
+          <w:rtl/>
+        </w:rPr>
+        <w:t xml:space="preserve"> מכיל שלוש מחלקות: מחלקה אחת מרכזית בשם </w:t>
+      </w:r>
+      <w:r>
+        <w:t>Board</w:t>
+      </w:r>
+      <w:r>
+        <w:rPr>
+          <w:rFonts w:hint="cs"/>
+          <w:rtl/>
+        </w:rPr>
+        <w:t xml:space="preserve"> ושתי מחלקות נוספות המייצגות </w:t>
+      </w:r>
+      <w:r>
+        <w:t>exceptions</w:t>
+      </w:r>
+      <w:r>
+        <w:rPr>
+          <w:rFonts w:hint="cs"/>
+          <w:rtl/>
+        </w:rPr>
+        <w:t xml:space="preserve">, או חריגות בעברית. חריגה אחת היא </w:t>
+      </w:r>
+      <w:r>
+        <w:rPr>
+          <w:rStyle w:val="Code0"/>
+        </w:rPr>
+        <w:t>ColumnOutOfBoundsError</w:t>
+      </w:r>
+      <w:r>
+        <w:rPr>
+          <w:rFonts w:hint="cs"/>
+          <w:rtl/>
+        </w:rPr>
+        <w:t xml:space="preserve"> והיא נזרקת כאשר </w:t>
+      </w:r>
+      <w:r>
+        <w:rPr>
+          <w:rFonts w:hint="cs"/>
+          <w:rtl/>
+        </w:rPr>
+        <w:t>מוכנס</w:t>
+      </w:r>
+      <w:r>
+        <w:rPr>
+          <w:rFonts w:hint="cs"/>
+          <w:rtl/>
+        </w:rPr>
+        <w:t xml:space="preserve"> מספר של</w:t>
+      </w:r>
+      <w:r>
+        <w:rPr>
+          <w:rFonts w:hint="cs"/>
+          <w:rtl/>
+        </w:rPr>
+        <w:t xml:space="preserve"> </w:t>
+      </w:r>
+      <w:r>
+        <w:rPr>
+          <w:rFonts w:hint="cs"/>
+          <w:rtl/>
+        </w:rPr>
+        <w:t xml:space="preserve">טור שלא קיים בלוח. החריגה השנייה היא </w:t>
+      </w:r>
+      <w:r>
+        <w:rPr>
+          <w:rStyle w:val="Code0"/>
+        </w:rPr>
+        <w:t>FullColumnError</w:t>
+      </w:r>
+      <w:r>
+        <w:rPr>
+          <w:rFonts w:hint="cs"/>
+          <w:rtl/>
+        </w:rPr>
+        <w:t xml:space="preserve"> והיא נזרקת כאשר מוכנס מספר של טור שכבר התמלא.</w:t>
+      </w:r>
+    </w:p>
+    <w:p>
+      <w:pPr>
+        <w:rPr>
+          <w:rtl/>
+        </w:rPr>
+      </w:pPr>
+      <w:r>
+        <w:rPr>
+          <w:rFonts w:hint="cs"/>
+          <w:rtl/>
+        </w:rPr>
+        <w:t xml:space="preserve">לב המשחק הוא המחלקה </w:t>
+      </w:r>
+      <w:r>
+        <w:rPr>
+          <w:rStyle w:val="Code0"/>
+        </w:rPr>
+        <w:t>Board</w:t>
+      </w:r>
+      <w:r>
+        <w:rPr>
+          <w:rFonts w:hint="cs"/>
+          <w:rtl/>
+        </w:rPr>
+        <w:t xml:space="preserve"> והיא מייצגת לוח של משחק "ארבע בשורה". הלוח מיוצג על ידי רשימה של רשימות.</w:t>
+      </w:r>
+    </w:p>
+    <w:p>
+      <w:pPr>
+        <w:rPr>
+          <w:rFonts w:hint="cs"/>
+          <w:rtl/>
+        </w:rPr>
+      </w:pPr>
+      <w:r>
+        <w:rPr>
+          <w:rFonts w:hint="cs"/>
+          <w:rtl/>
+        </w:rPr>
+        <w:t>ה</w:t>
+      </w:r>
+      <w:r>
+        <w:rPr>
+          <w:rFonts w:hint="cs"/>
+          <w:rtl/>
+        </w:rPr>
+        <w:t xml:space="preserve">קובץ </w:t>
+      </w:r>
+      <w:r>
+        <w:rPr>
+          <w:rStyle w:val="Code0"/>
+        </w:rPr>
+        <w:t>game</w:t>
+      </w:r>
+      <w:r>
+        <w:rPr>
+          <w:rFonts w:hint="cs"/>
+          <w:rtl/>
+        </w:rPr>
+        <w:t xml:space="preserve"> </w:t>
+      </w:r>
+      <w:r>
+        <w:rPr>
+          <w:rFonts w:hint="cs"/>
+          <w:rtl/>
+        </w:rPr>
+        <w:t>הוא ה</w:t>
+      </w:r>
+      <w:r>
+        <w:rPr>
+          <w:rFonts w:hint="cs"/>
+          <w:rtl/>
+        </w:rPr>
+        <w:t>קובץ המריץ את המשחק ואת מהלכיו.</w:t>
+      </w:r>
+    </w:p>
+    <w:p>
+      <w:pPr>
+        <w:bidi w:val="0"/>
+        <w:spacing w:after="160" w:line="259" w:lineRule="auto"/>
+        <w:contextualSpacing w:val="0"/>
+        <w:rPr>
+          <w:rtl/>
+        </w:rPr>
+      </w:pPr>
+      <w:r>
+        <w:rPr>
+          <w:rtl/>
+        </w:rPr>
+        <w:br w:type="page"/>
+      </w:r>
+    </w:p>
+    <w:p>
+      <w:pPr>
+        <w:pStyle w:val="1"/>
+        <w:rPr>
+          <w:rFonts w:hint="cs"/>
+          <w:rtl/>
+        </w:rPr>
+      </w:pPr>
+      <w:r>
+        <w:rPr>
+          <w:rFonts w:hint="cs"/>
+          <w:rtl/>
+        </w:rPr>
+        <w:lastRenderedPageBreak/>
+        <w:t>תיעוד פעולות המשחק</w:t>
+      </w:r>
+    </w:p>
+    <w:p>
+      <w:pPr>
+        <w:rPr>
+          <w:rtl/>
+        </w:rPr>
+      </w:pPr>
+      <w:r>
+        <w:rPr>
+          <w:rFonts w:hint="cs"/>
+          <w:rtl/>
+        </w:rPr>
+        <w:t xml:space="preserve">כעת נעבור אל תיעוד מחלקות המשחק. נתחיל מהקובץ </w:t>
+      </w:r>
+      <w:r>
+        <w:rPr>
+          <w:rStyle w:val="Code0"/>
+        </w:rPr>
+        <w:t>board</w:t>
+      </w:r>
+      <w:r>
+        <w:rPr>
+          <w:rFonts w:hint="cs"/>
+          <w:rtl/>
+        </w:rPr>
+        <w:t xml:space="preserve"> עבור כל מחלקה ולאחר מכן נעבור אל הקובץ </w:t>
+      </w:r>
+      <w:r>
+        <w:rPr>
+          <w:rStyle w:val="Code0"/>
+        </w:rPr>
+        <w:t>game</w:t>
+      </w:r>
+      <w:r>
+        <w:rPr>
+          <w:rFonts w:hint="cs"/>
+          <w:rtl/>
+        </w:rPr>
+        <w:t>.</w:t>
+      </w:r>
+    </w:p>
+    <w:p>
+      <w:pPr>
+        <w:rPr>
+          <w:rFonts w:hint="cs"/>
+          <w:rtl/>
+        </w:rPr>
+      </w:pPr>
+      <w:r>
+        <w:rPr>
+          <w:rFonts w:hint="cs"/>
+          <w:rtl/>
+        </w:rPr>
+        <w:t>משמעות שני קווים תחתונים לפני פונקציה או משתנה היא שהפונקציה או המשתנה הם פרטיים של המחלקה. פונקציה המוקפת בשני קווים תחתונים משני הצדדים היא פונקציה פנימית של המחלקה.</w:t>
       </w:r>
       <w:bookmarkStart w:id="0" w:name="_GoBack"/>
       <w:bookmarkEnd w:id="0"/>
+    </w:p>
+    <w:p>
+      <w:pPr>
+        <w:rPr>
+          <w:rtl/>
+        </w:rPr>
+      </w:pPr>
+    </w:p>
+    <w:p>
+      <w:pPr>
+        <w:pStyle w:val="3"/>
+        <w:rPr>
+          <w:rtl/>
+        </w:rPr>
+      </w:pPr>
+      <w:r>
+        <w:rPr>
+          <w:rFonts w:hint="cs"/>
+          <w:rtl/>
+        </w:rPr>
+        <w:t xml:space="preserve">מחלקת </w:t>
+      </w:r>
+      <w:r>
+        <w:rPr>
+          <w:rStyle w:val="Code0"/>
+        </w:rPr>
+        <w:t>Board</w:t>
+      </w:r>
+    </w:p>
+    <w:tbl>
+      <w:tblPr>
+        <w:tblStyle w:val="a7"/>
+        <w:bidiVisual/>
+        <w:tblW w:w="0" w:type="auto"/>
+        <w:tblLook w:val="04A0" w:firstRow="1" w:lastRow="0" w:firstColumn="1" w:lastColumn="0" w:noHBand="0" w:noVBand="1"/>
+      </w:tblPr>
+      <w:tblGrid>
+        <w:gridCol w:w="4047"/>
+        <w:gridCol w:w="4969"/>
+      </w:tblGrid>
+      <w:tr>
+        <w:tc>
+          <w:tcPr>
+            <w:tcW w:w="4508" w:type="dxa"/>
+          </w:tcPr>
+          <w:p>
+            <w:pPr>
+              <w:jc w:val="center"/>
+              <w:rPr>
+                <w:rFonts w:hint="cs"/>
+                <w:b/>
+                <w:bCs/>
+                <w:rtl/>
+              </w:rPr>
+            </w:pPr>
+            <w:r>
+              <w:rPr>
+                <w:rFonts w:hint="cs"/>
+                <w:b/>
+                <w:bCs/>
+                <w:rtl/>
+              </w:rPr>
+              <w:t>תיעוד פעולה</w:t>
+            </w:r>
+          </w:p>
+        </w:tc>
+        <w:tc>
+          <w:tcPr>
+            <w:tcW w:w="4508" w:type="dxa"/>
+          </w:tcPr>
+          <w:p>
+            <w:pPr>
+              <w:jc w:val="center"/>
+              <w:rPr>
+                <w:rFonts w:hint="cs"/>
+                <w:b/>
+                <w:bCs/>
+                <w:rtl/>
+              </w:rPr>
+            </w:pPr>
+            <w:r>
+              <w:rPr>
+                <w:rFonts w:hint="cs"/>
+                <w:b/>
+                <w:bCs/>
+                <w:rtl/>
+              </w:rPr>
+              <w:t>פעולה</w:t>
+            </w:r>
+          </w:p>
+        </w:tc>
+      </w:tr>
+      <w:tr>
+        <w:tc>
+          <w:tcPr>
+            <w:tcW w:w="4508" w:type="dxa"/>
+          </w:tcPr>
+          <w:p>
+            <w:pPr>
+              <w:rPr>
+                <w:rFonts w:hint="cs"/>
+                <w:rtl/>
+              </w:rPr>
+            </w:pPr>
+            <w:r>
+              <w:rPr>
+                <w:rFonts w:hint="cs"/>
+                <w:rtl/>
+              </w:rPr>
+              <w:t xml:space="preserve">הפעולה הבונה של המחלקה. הפעולה בונה </w:t>
+            </w:r>
+          </w:p>
+        </w:tc>
+        <w:tc>
+          <w:tcPr>
+            <w:tcW w:w="4508" w:type="dxa"/>
+            <w:tcBorders>
+              <w:bottom w:val="single" w:sz="4" w:space="0" w:color="auto"/>
+            </w:tcBorders>
+          </w:tcPr>
+          <w:p>
+            <w:pPr>
+              <w:pStyle w:val="Code"/>
+              <w:bidi w:val="0"/>
+            </w:pPr>
+            <w:r>
+              <w:t>__init__</w:t>
+            </w:r>
+          </w:p>
+        </w:tc>
+      </w:tr>
+      <w:tr>
+        <w:tc>
+          <w:tcPr>
+            <w:tcW w:w="4508" w:type="dxa"/>
+          </w:tcPr>
+          <w:p>
+            <w:pPr>
+              <w:rPr>
+                <w:rFonts w:hint="cs"/>
+                <w:rtl/>
+              </w:rPr>
+            </w:pPr>
+          </w:p>
+        </w:tc>
+        <w:tc>
+          <w:tcPr>
+            <w:tcW w:w="4508" w:type="dxa"/>
+            <w:tcBorders>
+              <w:bottom w:val="single" w:sz="4" w:space="0" w:color="auto"/>
+            </w:tcBorders>
+          </w:tcPr>
+          <w:p>
+            <w:pPr>
+              <w:pStyle w:val="Code"/>
+              <w:bidi w:val="0"/>
+              <w:rPr>
+                <w:rFonts w:hint="cs"/>
+                <w:rtl/>
+              </w:rPr>
+            </w:pPr>
+            <w:r>
+              <w:t>__</w:t>
+            </w:r>
+            <w:r>
+              <w:t>str__</w:t>
+            </w:r>
+          </w:p>
+        </w:tc>
+      </w:tr>
+      <w:tr>
+        <w:tc>
+          <w:tcPr>
+            <w:tcW w:w="4508" w:type="dxa"/>
+          </w:tcPr>
+          <w:p>
+            <w:pPr>
+              <w:rPr>
+                <w:rFonts w:hint="cs"/>
+                <w:rtl/>
+              </w:rPr>
+            </w:pPr>
+          </w:p>
+        </w:tc>
+        <w:tc>
+          <w:tcPr>
+            <w:tcW w:w="4508" w:type="dxa"/>
+            <w:tcBorders>
+              <w:top w:val="single" w:sz="4" w:space="0" w:color="auto"/>
+            </w:tcBorders>
+          </w:tcPr>
+          <w:p>
+            <w:pPr>
+              <w:pStyle w:val="Code"/>
+              <w:bidi w:val="0"/>
+              <w:rPr>
+                <w:rFonts w:hint="cs"/>
+                <w:rtl/>
+              </w:rPr>
+            </w:pPr>
+            <w:r>
+              <w:t>is_full</w:t>
+            </w:r>
+          </w:p>
+        </w:tc>
+      </w:tr>
+      <w:tr>
+        <w:tc>
+          <w:tcPr>
+            <w:tcW w:w="4508" w:type="dxa"/>
+          </w:tcPr>
+          <w:p>
+            <w:pPr>
+              <w:rPr>
+                <w:rFonts w:hint="cs"/>
+                <w:rtl/>
+              </w:rPr>
+            </w:pPr>
+          </w:p>
+        </w:tc>
+        <w:tc>
+          <w:tcPr>
+            <w:tcW w:w="4508" w:type="dxa"/>
+          </w:tcPr>
+          <w:p>
+            <w:pPr>
+              <w:pStyle w:val="Code"/>
+              <w:bidi w:val="0"/>
+              <w:rPr>
+                <w:rFonts w:hint="cs"/>
+                <w:rtl/>
+              </w:rPr>
+            </w:pPr>
+            <w:r>
+              <w:t>move</w:t>
+            </w:r>
+          </w:p>
+        </w:tc>
+      </w:tr>
+      <w:tr>
+        <w:tc>
+          <w:tcPr>
+            <w:tcW w:w="4508" w:type="dxa"/>
+          </w:tcPr>
+          <w:p>
+            <w:pPr>
+              <w:rPr>
+                <w:rFonts w:hint="cs"/>
+                <w:rtl/>
+              </w:rPr>
+            </w:pPr>
+          </w:p>
+        </w:tc>
+        <w:tc>
+          <w:tcPr>
+            <w:tcW w:w="4508" w:type="dxa"/>
+          </w:tcPr>
+          <w:p>
+            <w:pPr>
+              <w:pStyle w:val="Code"/>
+              <w:bidi w:val="0"/>
+              <w:rPr>
+                <w:rFonts w:hint="cs"/>
+                <w:rtl/>
+              </w:rPr>
+            </w:pPr>
+            <w:r>
+              <w:t>__insert</w:t>
+            </w:r>
+          </w:p>
+        </w:tc>
+      </w:tr>
+      <w:tr>
+        <w:tc>
+          <w:tcPr>
+            <w:tcW w:w="4508" w:type="dxa"/>
+          </w:tcPr>
+          <w:p>
+            <w:pPr>
+              <w:rPr>
+                <w:rFonts w:hint="cs"/>
+                <w:rtl/>
+              </w:rPr>
+            </w:pPr>
+          </w:p>
+        </w:tc>
+        <w:tc>
+          <w:tcPr>
+            <w:tcW w:w="4508" w:type="dxa"/>
+          </w:tcPr>
+          <w:p>
+            <w:pPr>
+              <w:pStyle w:val="Code"/>
+              <w:bidi w:val="0"/>
+              <w:rPr>
+                <w:rFonts w:hint="cs"/>
+                <w:rtl/>
+              </w:rPr>
+            </w:pPr>
+            <w:r>
+              <w:t>__is_winner_in_row</w:t>
+            </w:r>
+          </w:p>
+        </w:tc>
+      </w:tr>
+      <w:tr>
+        <w:tc>
+          <w:tcPr>
+            <w:tcW w:w="4508" w:type="dxa"/>
+          </w:tcPr>
+          <w:p>
+            <w:pPr>
+              <w:rPr>
+                <w:rFonts w:hint="cs"/>
+                <w:rtl/>
+              </w:rPr>
+            </w:pPr>
+          </w:p>
+        </w:tc>
+        <w:tc>
+          <w:tcPr>
+            <w:tcW w:w="4508" w:type="dxa"/>
+          </w:tcPr>
+          <w:p>
+            <w:pPr>
+              <w:pStyle w:val="Code"/>
+              <w:bidi w:val="0"/>
+              <w:rPr>
+                <w:rFonts w:hint="cs"/>
+                <w:rtl/>
+              </w:rPr>
+            </w:pPr>
+            <w:r>
+              <w:t>__is_winner_in_column</w:t>
+            </w:r>
+          </w:p>
+        </w:tc>
+      </w:tr>
+      <w:tr>
+        <w:tc>
+          <w:tcPr>
+            <w:tcW w:w="4508" w:type="dxa"/>
+          </w:tcPr>
+          <w:p>
+            <w:pPr>
+              <w:rPr>
+                <w:rFonts w:hint="cs"/>
+                <w:rtl/>
+              </w:rPr>
+            </w:pPr>
+          </w:p>
+        </w:tc>
+        <w:tc>
+          <w:tcPr>
+            <w:tcW w:w="4508" w:type="dxa"/>
+          </w:tcPr>
+          <w:p>
+            <w:pPr>
+              <w:pStyle w:val="Code"/>
+              <w:bidi w:val="0"/>
+              <w:rPr>
+                <w:rFonts w:hint="cs"/>
+                <w:rtl/>
+              </w:rPr>
+            </w:pPr>
+            <w:r>
+              <w:t>__is_winner_in_main_diagonal</w:t>
+            </w:r>
+          </w:p>
+        </w:tc>
+      </w:tr>
+      <w:tr>
+        <w:tc>
+          <w:tcPr>
+            <w:tcW w:w="4508" w:type="dxa"/>
+          </w:tcPr>
+          <w:p>
+            <w:pPr>
+              <w:rPr>
+                <w:rFonts w:hint="cs"/>
+                <w:rtl/>
+              </w:rPr>
+            </w:pPr>
+          </w:p>
+        </w:tc>
+        <w:tc>
+          <w:tcPr>
+            <w:tcW w:w="4508" w:type="dxa"/>
+          </w:tcPr>
+          <w:p>
+            <w:pPr>
+              <w:pStyle w:val="Code"/>
+              <w:bidi w:val="0"/>
+              <w:rPr>
+                <w:rFonts w:hint="cs"/>
+                <w:rtl/>
+              </w:rPr>
+            </w:pPr>
+            <w:r>
+              <w:t>__</w:t>
+            </w:r>
+            <w:r>
+              <w:t>is_winner_is_secondary_diagoanl</w:t>
+            </w:r>
+          </w:p>
+        </w:tc>
+      </w:tr>
+      <w:tr>
+        <w:tc>
+          <w:tcPr>
+            <w:tcW w:w="4508" w:type="dxa"/>
+          </w:tcPr>
+          <w:p>
+            <w:pPr>
+              <w:rPr>
+                <w:rFonts w:hint="cs"/>
+                <w:rtl/>
+              </w:rPr>
+            </w:pPr>
+          </w:p>
+        </w:tc>
+        <w:tc>
+          <w:tcPr>
+            <w:tcW w:w="4508" w:type="dxa"/>
+          </w:tcPr>
+          <w:p>
+            <w:pPr>
+              <w:pStyle w:val="Code"/>
+              <w:bidi w:val="0"/>
+              <w:rPr>
+                <w:rFonts w:hint="cs"/>
+                <w:rtl/>
+              </w:rPr>
+            </w:pPr>
+            <w:r>
+              <w:t>__iS_winner_in_sequence</w:t>
+            </w:r>
+          </w:p>
+        </w:tc>
+      </w:tr>
+      <w:tr>
+        <w:tc>
+          <w:tcPr>
+            <w:tcW w:w="4508" w:type="dxa"/>
+          </w:tcPr>
+          <w:p>
+            <w:pPr>
+              <w:rPr>
+                <w:rFonts w:hint="cs"/>
+                <w:rtl/>
+              </w:rPr>
+            </w:pPr>
+          </w:p>
+        </w:tc>
+        <w:tc>
+          <w:tcPr>
+            <w:tcW w:w="4508" w:type="dxa"/>
+          </w:tcPr>
+          <w:p>
+            <w:pPr>
+              <w:pStyle w:val="Code"/>
+              <w:bidi w:val="0"/>
+              <w:rPr>
+                <w:rFonts w:hint="cs"/>
+                <w:rtl/>
+              </w:rPr>
+            </w:pPr>
+            <w:r>
+              <w:t>__raise_if_out_of_bounds</w:t>
+            </w:r>
+          </w:p>
+        </w:tc>
+      </w:tr>
+      <w:tr>
+        <w:tc>
+          <w:tcPr>
+            <w:tcW w:w="4508" w:type="dxa"/>
+          </w:tcPr>
+          <w:p>
+            <w:pPr>
+              <w:rPr>
+                <w:rFonts w:hint="cs"/>
+                <w:rtl/>
+              </w:rPr>
+            </w:pPr>
+          </w:p>
+        </w:tc>
+        <w:tc>
+          <w:tcPr>
+            <w:tcW w:w="4508" w:type="dxa"/>
+          </w:tcPr>
+          <w:p>
+            <w:pPr>
+              <w:pStyle w:val="Code"/>
+              <w:bidi w:val="0"/>
+              <w:rPr>
+                <w:rFonts w:hint="cs"/>
+                <w:rtl/>
+              </w:rPr>
+            </w:pPr>
+            <w:r>
+              <w:t>__raise_if_column_is_full</w:t>
+            </w:r>
+          </w:p>
+        </w:tc>
+      </w:tr>
+    </w:tbl>
+    <w:p>
+      <w:pPr>
+        <w:rPr>
+          <w:rFonts w:hint="cs"/>
+          <w:rtl/>
+        </w:rPr>
+      </w:pPr>
     </w:p>
     <w:sectPr>
       <w:pgSz w:w="11906" w:h="16838"/>
@@ -1285,10 +2209,51 @@
       <w:szCs w:val="32"/>
     </w:rPr>
   </w:style>
+  <w:style w:type="paragraph" w:styleId="2">
+    <w:name w:val="heading 2"/>
+    <w:basedOn w:val="a"/>
+    <w:next w:val="a"/>
+    <w:link w:val="20"/>
+    <w:uiPriority w:val="9"/>
+    <w:unhideWhenUsed/>
+    <w:qFormat/>
+    <w:rsid w:val="00D17D42"/>
+    <w:pPr>
+      <w:keepNext/>
+      <w:keepLines/>
+      <w:spacing w:before="40"/>
+      <w:outlineLvl w:val="1"/>
+    </w:pPr>
+    <w:rPr>
+      <w:rFonts w:asciiTheme="majorHAnsi" w:eastAsiaTheme="majorEastAsia" w:hAnsiTheme="majorHAnsi" w:cstheme="majorBidi"/>
+      <w:color w:val="2E74B5" w:themeColor="accent1" w:themeShade="BF"/>
+      <w:sz w:val="26"/>
+      <w:szCs w:val="26"/>
+    </w:rPr>
+  </w:style>
+  <w:style w:type="paragraph" w:styleId="3">
+    <w:name w:val="heading 3"/>
+    <w:basedOn w:val="a"/>
+    <w:next w:val="a"/>
+    <w:link w:val="30"/>
+    <w:uiPriority w:val="9"/>
+    <w:unhideWhenUsed/>
+    <w:qFormat/>
+    <w:rsid w:val="00077898"/>
+    <w:pPr>
+      <w:keepNext/>
+      <w:keepLines/>
+      <w:spacing w:before="40"/>
+      <w:outlineLvl w:val="2"/>
+    </w:pPr>
+    <w:rPr>
+      <w:rFonts w:asciiTheme="majorHAnsi" w:eastAsiaTheme="majorEastAsia" w:hAnsiTheme="majorHAnsi" w:cstheme="majorBidi"/>
+      <w:color w:val="1F4D78" w:themeColor="accent1" w:themeShade="7F"/>
+    </w:rPr>
+  </w:style>
   <w:style w:type="character" w:default="1" w:styleId="a0">
     <w:name w:val="Default Paragraph Font"/>
     <w:uiPriority w:val="1"/>
-    <w:semiHidden/>
     <w:unhideWhenUsed/>
   </w:style>
   <w:style w:type="table" w:default="1" w:styleId="a1">
@@ -1388,6 +2353,72 @@
       <w:sz w:val="32"/>
       <w:szCs w:val="32"/>
     </w:rPr>
+  </w:style>
+  <w:style w:type="paragraph" w:customStyle="1" w:styleId="Code">
+    <w:name w:val="Code"/>
+    <w:basedOn w:val="a"/>
+    <w:link w:val="Code0"/>
+    <w:qFormat/>
+    <w:rsid w:val="00D17D42"/>
+    <w:rPr>
+      <w:rFonts w:ascii="Courier New" w:hAnsi="Courier New" w:cs="Courier New"/>
+    </w:rPr>
+  </w:style>
+  <w:style w:type="character" w:customStyle="1" w:styleId="20">
+    <w:name w:val="כותרת 2 תו"/>
+    <w:basedOn w:val="a0"/>
+    <w:link w:val="2"/>
+    <w:uiPriority w:val="9"/>
+    <w:rsid w:val="00D17D42"/>
+    <w:rPr>
+      <w:rFonts w:asciiTheme="majorHAnsi" w:eastAsiaTheme="majorEastAsia" w:hAnsiTheme="majorHAnsi" w:cstheme="majorBidi"/>
+      <w:color w:val="2E74B5" w:themeColor="accent1" w:themeShade="BF"/>
+      <w:sz w:val="26"/>
+      <w:szCs w:val="26"/>
+    </w:rPr>
+  </w:style>
+  <w:style w:type="character" w:customStyle="1" w:styleId="Code0">
+    <w:name w:val="Code תו"/>
+    <w:basedOn w:val="a0"/>
+    <w:link w:val="Code"/>
+    <w:rsid w:val="00D17D42"/>
+    <w:rPr>
+      <w:rFonts w:ascii="Courier New" w:hAnsi="Courier New" w:cs="Courier New"/>
+      <w:sz w:val="24"/>
+      <w:szCs w:val="24"/>
+    </w:rPr>
+  </w:style>
+  <w:style w:type="character" w:customStyle="1" w:styleId="30">
+    <w:name w:val="כותרת 3 תו"/>
+    <w:basedOn w:val="a0"/>
+    <w:link w:val="3"/>
+    <w:uiPriority w:val="9"/>
+    <w:rsid w:val="00077898"/>
+    <w:rPr>
+      <w:rFonts w:asciiTheme="majorHAnsi" w:eastAsiaTheme="majorEastAsia" w:hAnsiTheme="majorHAnsi" w:cstheme="majorBidi"/>
+      <w:color w:val="1F4D78" w:themeColor="accent1" w:themeShade="7F"/>
+      <w:sz w:val="24"/>
+      <w:szCs w:val="24"/>
+    </w:rPr>
+  </w:style>
+  <w:style w:type="table" w:styleId="a7">
+    <w:name w:val="Table Grid"/>
+    <w:basedOn w:val="a1"/>
+    <w:uiPriority w:val="39"/>
+    <w:rsid w:val="00077898"/>
+    <w:pPr>
+      <w:spacing w:after="0" w:line="240" w:lineRule="auto"/>
+    </w:pPr>
+    <w:tblPr>
+      <w:tblBorders>
+        <w:top w:val="single" w:sz="4" w:space="0" w:color="auto"/>
+        <w:left w:val="single" w:sz="4" w:space="0" w:color="auto"/>
+        <w:bottom w:val="single" w:sz="4" w:space="0" w:color="auto"/>
+        <w:right w:val="single" w:sz="4" w:space="0" w:color="auto"/>
+        <w:insideH w:val="single" w:sz="4" w:space="0" w:color="auto"/>
+        <w:insideV w:val="single" w:sz="4" w:space="0" w:color="auto"/>
+      </w:tblBorders>
+    </w:tblPr>
   </w:style>
 </w:styles>
 </file>

</xml_diff>